<commit_message>
try file hase change
</commit_message>
<xml_diff>
--- a/try.docx
+++ b/try.docx
@@ -8,7 +8,14 @@
           <w:rFonts w:hint="cs"/>
           <w:rtl/>
         </w:rPr>
-        <w:t>ליאור אמיתי</w:t>
+        <w:t xml:space="preserve">ליאור </w:t>
+      </w:r>
+      <w:r>
+        <w:rPr>
+          <w:rFonts w:hint="cs"/>
+          <w:rtl/>
+        </w:rPr>
+        <w:t>צח</w:t>
       </w:r>
       <w:bookmarkStart w:id="0" w:name="_GoBack"/>
       <w:bookmarkEnd w:id="0"/>

</xml_diff>